<commit_message>
Added DL Representation & Reason for OWL DL
</commit_message>
<xml_diff>
--- a/Ontology Paper.docx
+++ b/Ontology Paper.docx
@@ -20,8 +20,6 @@
         </w:rPr>
         <w:t xml:space="preserve"> Domain</w:t>
       </w:r>
-      <w:bookmarkStart w:id="0" w:name="_GoBack"/>
-      <w:bookmarkEnd w:id="0"/>
     </w:p>
     <w:p>
       <w:pPr>
@@ -34,6 +32,9 @@
       </w:r>
       <w:r>
         <w:t>temperature, the size of the meal, the tools that are used, the type of cuisine, as well as how healthy the recipe is. The previous list contained all of the classes that we used in conjunction with our main recipe class to build a recipe. Our properties link the classes together with each other to make the recipe whole.</w:t>
+      </w:r>
+      <w:r>
+        <w:t xml:space="preserve"> We used OWL DL because we didn’t need the full functionality of OWL Full. Our classes were able to be closely related without the need of OWL Full constructs.</w:t>
       </w:r>
     </w:p>
     <w:p>
@@ -86,9 +87,11 @@
           <w:numId w:val="5"/>
         </w:numPr>
       </w:pPr>
+      <w:proofErr w:type="spellStart"/>
       <w:r>
         <w:t>FoodGroups</w:t>
       </w:r>
+      <w:proofErr w:type="spellEnd"/>
     </w:p>
     <w:p>
       <w:pPr>
@@ -134,9 +137,11 @@
           <w:numId w:val="5"/>
         </w:numPr>
       </w:pPr>
+      <w:proofErr w:type="spellStart"/>
       <w:r>
         <w:t>ProteinFoods</w:t>
       </w:r>
+      <w:proofErr w:type="spellEnd"/>
     </w:p>
     <w:p>
       <w:pPr>
@@ -170,9 +175,11 @@
           <w:numId w:val="5"/>
         </w:numPr>
       </w:pPr>
+      <w:proofErr w:type="spellStart"/>
       <w:r>
         <w:t>MiscFoods</w:t>
       </w:r>
+      <w:proofErr w:type="spellEnd"/>
     </w:p>
     <w:p>
       <w:pPr>
@@ -206,9 +213,11 @@
           <w:numId w:val="5"/>
         </w:numPr>
       </w:pPr>
+      <w:proofErr w:type="spellStart"/>
       <w:r>
         <w:t>MealSize</w:t>
       </w:r>
+      <w:proofErr w:type="spellEnd"/>
     </w:p>
     <w:p>
       <w:pPr>
@@ -218,9 +227,11 @@
           <w:numId w:val="5"/>
         </w:numPr>
       </w:pPr>
+      <w:proofErr w:type="spellStart"/>
       <w:r>
         <w:t>HealthStatus</w:t>
       </w:r>
+      <w:proofErr w:type="spellEnd"/>
     </w:p>
     <w:p>
       <w:pPr>
@@ -230,9 +241,11 @@
           <w:numId w:val="5"/>
         </w:numPr>
       </w:pPr>
+      <w:proofErr w:type="spellStart"/>
       <w:r>
         <w:t>FoodAllergy</w:t>
       </w:r>
+      <w:proofErr w:type="spellEnd"/>
     </w:p>
     <w:p>
       <w:pPr>
@@ -254,9 +267,11 @@
           <w:numId w:val="5"/>
         </w:numPr>
       </w:pPr>
+      <w:proofErr w:type="spellStart"/>
       <w:r>
         <w:t>KitchenTools</w:t>
       </w:r>
+      <w:proofErr w:type="spellEnd"/>
     </w:p>
     <w:p>
       <w:r>
@@ -271,93 +286,109 @@
           <w:numId w:val="4"/>
         </w:numPr>
       </w:pPr>
+      <w:proofErr w:type="spellStart"/>
       <w:r>
         <w:t>hasIngredients</w:t>
       </w:r>
-    </w:p>
-    <w:p>
-      <w:pPr>
-        <w:pStyle w:val="ListParagraph"/>
-        <w:numPr>
-          <w:ilvl w:val="0"/>
-          <w:numId w:val="4"/>
-        </w:numPr>
-      </w:pPr>
+      <w:proofErr w:type="spellEnd"/>
+    </w:p>
+    <w:p>
+      <w:pPr>
+        <w:pStyle w:val="ListParagraph"/>
+        <w:numPr>
+          <w:ilvl w:val="0"/>
+          <w:numId w:val="4"/>
+        </w:numPr>
+      </w:pPr>
+      <w:proofErr w:type="spellStart"/>
       <w:r>
         <w:t>dividedInto</w:t>
       </w:r>
-    </w:p>
-    <w:p>
-      <w:pPr>
-        <w:pStyle w:val="ListParagraph"/>
-        <w:numPr>
-          <w:ilvl w:val="0"/>
-          <w:numId w:val="4"/>
-        </w:numPr>
-      </w:pPr>
+      <w:proofErr w:type="spellEnd"/>
+    </w:p>
+    <w:p>
+      <w:pPr>
+        <w:pStyle w:val="ListParagraph"/>
+        <w:numPr>
+          <w:ilvl w:val="0"/>
+          <w:numId w:val="4"/>
+        </w:numPr>
+      </w:pPr>
+      <w:proofErr w:type="spellStart"/>
       <w:r>
         <w:t>isClassifiedAs</w:t>
       </w:r>
-    </w:p>
-    <w:p>
-      <w:pPr>
-        <w:pStyle w:val="ListParagraph"/>
-        <w:numPr>
-          <w:ilvl w:val="0"/>
-          <w:numId w:val="4"/>
-        </w:numPr>
-      </w:pPr>
+      <w:proofErr w:type="spellEnd"/>
+    </w:p>
+    <w:p>
+      <w:pPr>
+        <w:pStyle w:val="ListParagraph"/>
+        <w:numPr>
+          <w:ilvl w:val="0"/>
+          <w:numId w:val="4"/>
+        </w:numPr>
+      </w:pPr>
+      <w:proofErr w:type="spellStart"/>
       <w:r>
         <w:t>hasTemp</w:t>
       </w:r>
-    </w:p>
-    <w:p>
-      <w:pPr>
-        <w:pStyle w:val="ListParagraph"/>
-        <w:numPr>
-          <w:ilvl w:val="0"/>
-          <w:numId w:val="4"/>
-        </w:numPr>
-      </w:pPr>
+      <w:proofErr w:type="spellEnd"/>
+    </w:p>
+    <w:p>
+      <w:pPr>
+        <w:pStyle w:val="ListParagraph"/>
+        <w:numPr>
+          <w:ilvl w:val="0"/>
+          <w:numId w:val="4"/>
+        </w:numPr>
+      </w:pPr>
+      <w:proofErr w:type="spellStart"/>
       <w:r>
         <w:t>hasSize</w:t>
       </w:r>
-    </w:p>
-    <w:p>
-      <w:pPr>
-        <w:pStyle w:val="ListParagraph"/>
-        <w:numPr>
-          <w:ilvl w:val="0"/>
-          <w:numId w:val="4"/>
-        </w:numPr>
-      </w:pPr>
+      <w:proofErr w:type="spellEnd"/>
+    </w:p>
+    <w:p>
+      <w:pPr>
+        <w:pStyle w:val="ListParagraph"/>
+        <w:numPr>
+          <w:ilvl w:val="0"/>
+          <w:numId w:val="4"/>
+        </w:numPr>
+      </w:pPr>
+      <w:proofErr w:type="spellStart"/>
       <w:r>
         <w:t>isHealthy</w:t>
       </w:r>
-    </w:p>
-    <w:p>
-      <w:pPr>
-        <w:pStyle w:val="ListParagraph"/>
-        <w:numPr>
-          <w:ilvl w:val="0"/>
-          <w:numId w:val="4"/>
-        </w:numPr>
-      </w:pPr>
+      <w:proofErr w:type="spellEnd"/>
+    </w:p>
+    <w:p>
+      <w:pPr>
+        <w:pStyle w:val="ListParagraph"/>
+        <w:numPr>
+          <w:ilvl w:val="0"/>
+          <w:numId w:val="4"/>
+        </w:numPr>
+      </w:pPr>
+      <w:proofErr w:type="spellStart"/>
       <w:r>
         <w:t>hasAllergy</w:t>
       </w:r>
-    </w:p>
-    <w:p>
-      <w:pPr>
-        <w:pStyle w:val="ListParagraph"/>
-        <w:numPr>
-          <w:ilvl w:val="0"/>
-          <w:numId w:val="4"/>
-        </w:numPr>
-      </w:pPr>
+      <w:proofErr w:type="spellEnd"/>
+    </w:p>
+    <w:p>
+      <w:pPr>
+        <w:pStyle w:val="ListParagraph"/>
+        <w:numPr>
+          <w:ilvl w:val="0"/>
+          <w:numId w:val="4"/>
+        </w:numPr>
+      </w:pPr>
+      <w:proofErr w:type="spellStart"/>
       <w:r>
         <w:t>hasDifficulty</w:t>
       </w:r>
+      <w:proofErr w:type="spellEnd"/>
     </w:p>
     <w:p>
       <w:pPr>
@@ -403,9 +434,12 @@
           <w:numId w:val="4"/>
         </w:numPr>
       </w:pPr>
-      <w:r>
+      <w:proofErr w:type="spellStart"/>
+      <w:r>
+        <w:lastRenderedPageBreak/>
         <w:t>otherName</w:t>
       </w:r>
+      <w:proofErr w:type="spellEnd"/>
     </w:p>
     <w:p>
       <w:pPr>
@@ -427,10 +461,11 @@
           <w:numId w:val="4"/>
         </w:numPr>
       </w:pPr>
-      <w:r>
-        <w:lastRenderedPageBreak/>
+      <w:proofErr w:type="spellStart"/>
+      <w:r>
         <w:t>totalCalories</w:t>
       </w:r>
+      <w:proofErr w:type="spellEnd"/>
     </w:p>
     <w:p>
       <w:pPr>
@@ -464,57 +499,67 @@
           <w:numId w:val="4"/>
         </w:numPr>
       </w:pPr>
+      <w:proofErr w:type="spellStart"/>
       <w:r>
         <w:t>minTempValue</w:t>
       </w:r>
-    </w:p>
-    <w:p>
-      <w:pPr>
-        <w:pStyle w:val="ListParagraph"/>
-        <w:numPr>
-          <w:ilvl w:val="0"/>
-          <w:numId w:val="4"/>
-        </w:numPr>
-      </w:pPr>
+      <w:proofErr w:type="spellEnd"/>
+    </w:p>
+    <w:p>
+      <w:pPr>
+        <w:pStyle w:val="ListParagraph"/>
+        <w:numPr>
+          <w:ilvl w:val="0"/>
+          <w:numId w:val="4"/>
+        </w:numPr>
+      </w:pPr>
+      <w:proofErr w:type="spellStart"/>
       <w:r>
         <w:t>maxTempValue</w:t>
       </w:r>
-    </w:p>
-    <w:p>
-      <w:pPr>
-        <w:pStyle w:val="ListParagraph"/>
-        <w:numPr>
-          <w:ilvl w:val="0"/>
-          <w:numId w:val="4"/>
-        </w:numPr>
-      </w:pPr>
+      <w:proofErr w:type="spellEnd"/>
+    </w:p>
+    <w:p>
+      <w:pPr>
+        <w:pStyle w:val="ListParagraph"/>
+        <w:numPr>
+          <w:ilvl w:val="0"/>
+          <w:numId w:val="4"/>
+        </w:numPr>
+      </w:pPr>
+      <w:proofErr w:type="spellStart"/>
       <w:r>
         <w:t>requiredAppliances</w:t>
       </w:r>
-    </w:p>
-    <w:p>
-      <w:pPr>
-        <w:pStyle w:val="ListParagraph"/>
-        <w:numPr>
-          <w:ilvl w:val="0"/>
-          <w:numId w:val="4"/>
-        </w:numPr>
-      </w:pPr>
+      <w:proofErr w:type="spellEnd"/>
+    </w:p>
+    <w:p>
+      <w:pPr>
+        <w:pStyle w:val="ListParagraph"/>
+        <w:numPr>
+          <w:ilvl w:val="0"/>
+          <w:numId w:val="4"/>
+        </w:numPr>
+      </w:pPr>
+      <w:proofErr w:type="spellStart"/>
       <w:r>
         <w:t>minServings</w:t>
       </w:r>
-    </w:p>
-    <w:p>
-      <w:pPr>
-        <w:pStyle w:val="ListParagraph"/>
-        <w:numPr>
-          <w:ilvl w:val="0"/>
-          <w:numId w:val="4"/>
-        </w:numPr>
-      </w:pPr>
+      <w:proofErr w:type="spellEnd"/>
+    </w:p>
+    <w:p>
+      <w:pPr>
+        <w:pStyle w:val="ListParagraph"/>
+        <w:numPr>
+          <w:ilvl w:val="0"/>
+          <w:numId w:val="4"/>
+        </w:numPr>
+      </w:pPr>
+      <w:proofErr w:type="spellStart"/>
       <w:r>
         <w:t>maxServings</w:t>
       </w:r>
+      <w:proofErr w:type="spellEnd"/>
     </w:p>
     <w:p>
       <w:pPr>
@@ -548,9 +593,11 @@
           <w:numId w:val="4"/>
         </w:numPr>
       </w:pPr>
+      <w:proofErr w:type="spellStart"/>
       <w:r>
         <w:t>difficultyLevel</w:t>
       </w:r>
+      <w:proofErr w:type="spellEnd"/>
     </w:p>
     <w:p>
       <w:pPr>
@@ -572,7 +619,131 @@
         <w:t>DL Representation</w:t>
       </w:r>
     </w:p>
-    <w:p/>
+    <w:p>
+      <w:pPr>
+        <w:pStyle w:val="ListParagraph"/>
+        <w:numPr>
+          <w:ilvl w:val="0"/>
+          <w:numId w:val="6"/>
+        </w:numPr>
+        <w:jc w:val="both"/>
+        <w:rPr>
+          <w:rFonts w:eastAsiaTheme="minorEastAsia"/>
+        </w:rPr>
+      </w:pPr>
+      <m:oMath>
+        <m:r>
+          <w:rPr>
+            <w:rFonts w:ascii="Cambria Math" w:hAnsi="Cambria Math"/>
+          </w:rPr>
+          <m:t>F</m:t>
+        </m:r>
+        <m:r>
+          <w:rPr>
+            <w:rFonts w:ascii="Cambria Math" w:hAnsi="Cambria Math"/>
+          </w:rPr>
+          <m:t>oodGroups ≡Fruits ∪Vegetables∪Grains∪ProteinFoods∪Dairy∪Oils∪MiscFoods</m:t>
+        </m:r>
+      </m:oMath>
+      <w:r>
+        <w:rPr>
+          <w:rFonts w:eastAsiaTheme="minorEastAsia"/>
+        </w:rPr>
+        <w:t xml:space="preserve"> </w:t>
+      </w:r>
+    </w:p>
+    <w:p>
+      <w:pPr>
+        <w:pStyle w:val="ListParagraph"/>
+        <w:numPr>
+          <w:ilvl w:val="0"/>
+          <w:numId w:val="6"/>
+        </w:numPr>
+        <w:jc w:val="both"/>
+        <w:rPr>
+          <w:rFonts w:eastAsiaTheme="minorEastAsia"/>
+        </w:rPr>
+      </w:pPr>
+      <w:bookmarkStart w:id="0" w:name="_GoBack"/>
+      <w:bookmarkEnd w:id="0"/>
+      <m:oMath>
+        <m:r>
+          <w:rPr>
+            <w:rFonts w:ascii="Cambria Math" w:hAnsi="Cambria Math"/>
+          </w:rPr>
+          <m:t>Cuisine∩ ∃origin.Syria</m:t>
+        </m:r>
+      </m:oMath>
+    </w:p>
+    <w:p>
+      <w:pPr>
+        <w:pStyle w:val="ListParagraph"/>
+        <w:numPr>
+          <w:ilvl w:val="0"/>
+          <w:numId w:val="6"/>
+        </w:numPr>
+        <w:jc w:val="both"/>
+        <w:rPr>
+          <w:rFonts w:eastAsiaTheme="minorEastAsia"/>
+        </w:rPr>
+      </w:pPr>
+      <m:oMath>
+        <m:r>
+          <w:rPr>
+            <w:rFonts w:ascii="Cambria Math" w:eastAsiaTheme="minorEastAsia" w:hAnsi="Cambria Math"/>
+          </w:rPr>
+          <m:t>Temperature∩∃ (</m:t>
+        </m:r>
+        <m:d>
+          <m:dPr>
+            <m:ctrlPr>
+              <w:rPr>
+                <w:rFonts w:ascii="Cambria Math" w:eastAsiaTheme="minorEastAsia" w:hAnsi="Cambria Math"/>
+                <w:i/>
+              </w:rPr>
+            </m:ctrlPr>
+          </m:dPr>
+          <m:e>
+            <m:r>
+              <w:rPr>
+                <w:rFonts w:ascii="Cambria Math" w:eastAsiaTheme="minorEastAsia" w:hAnsi="Cambria Math"/>
+              </w:rPr>
+              <m:t>minTempValue=0°F</m:t>
+            </m:r>
+          </m:e>
+        </m:d>
+        <m:r>
+          <w:rPr>
+            <w:rFonts w:ascii="Cambria Math" w:eastAsiaTheme="minorEastAsia" w:hAnsi="Cambria Math"/>
+          </w:rPr>
+          <m:t>∩</m:t>
+        </m:r>
+        <m:d>
+          <m:dPr>
+            <m:ctrlPr>
+              <w:rPr>
+                <w:rFonts w:ascii="Cambria Math" w:eastAsiaTheme="minorEastAsia" w:hAnsi="Cambria Math"/>
+                <w:i/>
+              </w:rPr>
+            </m:ctrlPr>
+          </m:dPr>
+          <m:e>
+            <m:r>
+              <w:rPr>
+                <w:rFonts w:ascii="Cambria Math" w:eastAsiaTheme="minorEastAsia" w:hAnsi="Cambria Math"/>
+              </w:rPr>
+              <m:t>maxTempValue=40°F</m:t>
+            </m:r>
+          </m:e>
+        </m:d>
+        <m:r>
+          <w:rPr>
+            <w:rFonts w:ascii="Cambria Math" w:eastAsiaTheme="minorEastAsia" w:hAnsi="Cambria Math"/>
+          </w:rPr>
+          <m:t>)</m:t>
+        </m:r>
+      </m:oMath>
+    </w:p>
     <w:p>
       <w:pPr>
         <w:rPr>
@@ -902,6 +1073,119 @@
     </w:lvl>
   </w:abstractNum>
   <w:abstractNum w:abstractNumId="2">
+    <w:nsid w:val="5A6A4C69"/>
+    <w:multiLevelType w:val="hybridMultilevel"/>
+    <w:tmpl w:val="34A895D2"/>
+    <w:lvl w:ilvl="0" w:tplc="04090001">
+      <w:start w:val="1"/>
+      <w:numFmt w:val="bullet"/>
+      <w:lvlText w:val=""/>
+      <w:lvlJc w:val="left"/>
+      <w:pPr>
+        <w:ind w:left="720" w:hanging="360"/>
+      </w:pPr>
+      <w:rPr>
+        <w:rFonts w:ascii="Symbol" w:hAnsi="Symbol" w:hint="default"/>
+      </w:rPr>
+    </w:lvl>
+    <w:lvl w:ilvl="1" w:tplc="04090003" w:tentative="1">
+      <w:start w:val="1"/>
+      <w:numFmt w:val="bullet"/>
+      <w:lvlText w:val="o"/>
+      <w:lvlJc w:val="left"/>
+      <w:pPr>
+        <w:ind w:left="1440" w:hanging="360"/>
+      </w:pPr>
+      <w:rPr>
+        <w:rFonts w:ascii="Courier New" w:hAnsi="Courier New" w:cs="Courier New" w:hint="default"/>
+      </w:rPr>
+    </w:lvl>
+    <w:lvl w:ilvl="2" w:tplc="04090005" w:tentative="1">
+      <w:start w:val="1"/>
+      <w:numFmt w:val="bullet"/>
+      <w:lvlText w:val=""/>
+      <w:lvlJc w:val="left"/>
+      <w:pPr>
+        <w:ind w:left="2160" w:hanging="360"/>
+      </w:pPr>
+      <w:rPr>
+        <w:rFonts w:ascii="Wingdings" w:hAnsi="Wingdings" w:hint="default"/>
+      </w:rPr>
+    </w:lvl>
+    <w:lvl w:ilvl="3" w:tplc="04090001" w:tentative="1">
+      <w:start w:val="1"/>
+      <w:numFmt w:val="bullet"/>
+      <w:lvlText w:val=""/>
+      <w:lvlJc w:val="left"/>
+      <w:pPr>
+        <w:ind w:left="2880" w:hanging="360"/>
+      </w:pPr>
+      <w:rPr>
+        <w:rFonts w:ascii="Symbol" w:hAnsi="Symbol" w:hint="default"/>
+      </w:rPr>
+    </w:lvl>
+    <w:lvl w:ilvl="4" w:tplc="04090003" w:tentative="1">
+      <w:start w:val="1"/>
+      <w:numFmt w:val="bullet"/>
+      <w:lvlText w:val="o"/>
+      <w:lvlJc w:val="left"/>
+      <w:pPr>
+        <w:ind w:left="3600" w:hanging="360"/>
+      </w:pPr>
+      <w:rPr>
+        <w:rFonts w:ascii="Courier New" w:hAnsi="Courier New" w:cs="Courier New" w:hint="default"/>
+      </w:rPr>
+    </w:lvl>
+    <w:lvl w:ilvl="5" w:tplc="04090005" w:tentative="1">
+      <w:start w:val="1"/>
+      <w:numFmt w:val="bullet"/>
+      <w:lvlText w:val=""/>
+      <w:lvlJc w:val="left"/>
+      <w:pPr>
+        <w:ind w:left="4320" w:hanging="360"/>
+      </w:pPr>
+      <w:rPr>
+        <w:rFonts w:ascii="Wingdings" w:hAnsi="Wingdings" w:hint="default"/>
+      </w:rPr>
+    </w:lvl>
+    <w:lvl w:ilvl="6" w:tplc="04090001" w:tentative="1">
+      <w:start w:val="1"/>
+      <w:numFmt w:val="bullet"/>
+      <w:lvlText w:val=""/>
+      <w:lvlJc w:val="left"/>
+      <w:pPr>
+        <w:ind w:left="5040" w:hanging="360"/>
+      </w:pPr>
+      <w:rPr>
+        <w:rFonts w:ascii="Symbol" w:hAnsi="Symbol" w:hint="default"/>
+      </w:rPr>
+    </w:lvl>
+    <w:lvl w:ilvl="7" w:tplc="04090003" w:tentative="1">
+      <w:start w:val="1"/>
+      <w:numFmt w:val="bullet"/>
+      <w:lvlText w:val="o"/>
+      <w:lvlJc w:val="left"/>
+      <w:pPr>
+        <w:ind w:left="5760" w:hanging="360"/>
+      </w:pPr>
+      <w:rPr>
+        <w:rFonts w:ascii="Courier New" w:hAnsi="Courier New" w:cs="Courier New" w:hint="default"/>
+      </w:rPr>
+    </w:lvl>
+    <w:lvl w:ilvl="8" w:tplc="04090005" w:tentative="1">
+      <w:start w:val="1"/>
+      <w:numFmt w:val="bullet"/>
+      <w:lvlText w:val=""/>
+      <w:lvlJc w:val="left"/>
+      <w:pPr>
+        <w:ind w:left="6480" w:hanging="360"/>
+      </w:pPr>
+      <w:rPr>
+        <w:rFonts w:ascii="Wingdings" w:hAnsi="Wingdings" w:hint="default"/>
+      </w:rPr>
+    </w:lvl>
+  </w:abstractNum>
+  <w:abstractNum w:abstractNumId="3">
     <w:nsid w:val="625E0F06"/>
     <w:multiLevelType w:val="hybridMultilevel"/>
     <w:tmpl w:val="F6AA6138"/>
@@ -1014,7 +1298,7 @@
       </w:rPr>
     </w:lvl>
   </w:abstractNum>
-  <w:abstractNum w:abstractNumId="3">
+  <w:abstractNum w:abstractNumId="4">
     <w:nsid w:val="73124329"/>
     <w:multiLevelType w:val="hybridMultilevel"/>
     <w:tmpl w:val="8DBCFC86"/>
@@ -1103,7 +1387,7 @@
       </w:pPr>
     </w:lvl>
   </w:abstractNum>
-  <w:abstractNum w:abstractNumId="4">
+  <w:abstractNum w:abstractNumId="5">
     <w:nsid w:val="7FE71461"/>
     <w:multiLevelType w:val="hybridMultilevel"/>
     <w:tmpl w:val="BDFABB3C"/>
@@ -1217,10 +1501,10 @@
     </w:lvl>
   </w:abstractNum>
   <w:num w:numId="1">
-    <w:abstractNumId w:val="2"/>
+    <w:abstractNumId w:val="3"/>
   </w:num>
   <w:num w:numId="2">
-    <w:abstractNumId w:val="4"/>
+    <w:abstractNumId w:val="5"/>
   </w:num>
   <w:num w:numId="3">
     <w:abstractNumId w:val="0"/>
@@ -1229,7 +1513,10 @@
     <w:abstractNumId w:val="1"/>
   </w:num>
   <w:num w:numId="5">
-    <w:abstractNumId w:val="3"/>
+    <w:abstractNumId w:val="4"/>
+  </w:num>
+  <w:num w:numId="6">
+    <w:abstractNumId w:val="2"/>
   </w:num>
 </w:numbering>
 </file>
@@ -1666,6 +1953,16 @@
       <w:contextualSpacing/>
     </w:pPr>
   </w:style>
+  <w:style w:type="character" w:styleId="PlaceholderText">
+    <w:name w:val="Placeholder Text"/>
+    <w:basedOn w:val="DefaultParagraphFont"/>
+    <w:uiPriority w:val="99"/>
+    <w:semiHidden/>
+    <w:rsid w:val="00651F23"/>
+    <w:rPr>
+      <w:color w:val="808080"/>
+    </w:rPr>
+  </w:style>
 </w:styles>
 </file>
 

</xml_diff>